<commit_message>
Completed the report for week 9 homework
</commit_message>
<xml_diff>
--- a/Week9_Homework_GurgobindSingh_33524769.docx
+++ b/Week9_Homework_GurgobindSingh_33524769.docx
@@ -45,32 +45,487 @@
     </w:p>
     <w:p>
       <w:r>
-        <w:t xml:space="preserve">Name: Gurgobind Singh Student ID: 33524769   </w:t>
-      </w:r>
-      <w:r>
-        <w:t>Lab</w:t>
-      </w:r>
-      <w:r>
-        <w:t>: 7 Tutor Name: Dr Chai Wen Ting</w:t>
+        <w:t>Name: Gurgobind Singh Student ID: 33524769   Lab: 7 Tutor Name: Dr Chai Wen Ting</w:t>
       </w:r>
     </w:p>
     <w:p/>
     <w:p>
       <w:r>
-        <w:t xml:space="preserve">URL for HTML: </w:t>
-      </w:r>
-      <w:hyperlink r:id="rId4" w:history="1">
+        <w:rPr>
+          <w:b/>
+          <w:bCs/>
+        </w:rPr>
+        <w:t>URL for HTML</w:t>
+      </w:r>
+      <w:r>
+        <w:rPr>
+          <w:b/>
+          <w:bCs/>
+        </w:rPr>
+        <w:t xml:space="preserve"> (Map)</w:t>
+      </w:r>
+      <w:r>
+        <w:rPr>
+          <w:b/>
+          <w:bCs/>
+        </w:rPr>
+        <w:t>:</w:t>
+      </w:r>
+      <w:r>
+        <w:t xml:space="preserve"> </w:t>
+      </w:r>
+      <w:hyperlink r:id="rId5" w:history="1">
         <w:r>
           <w:rPr>
             <w:rStyle w:val="Hyperlink"/>
           </w:rPr>
-          <w:t>http://127.0.0.1:5500/Week9Homework/malaysia_house_price_2022.html</w:t>
+          <w:t>https://gurgobindsingh.github.io/FIT3179_Homework9/</w:t>
         </w:r>
       </w:hyperlink>
     </w:p>
     <w:p>
       <w:r>
-        <w:t xml:space="preserve">GitHub Link: </w:t>
+        <w:rPr>
+          <w:b/>
+          <w:bCs/>
+        </w:rPr>
+        <w:t>GitHub Link:</w:t>
+      </w:r>
+      <w:r>
+        <w:t xml:space="preserve"> </w:t>
+      </w:r>
+      <w:hyperlink r:id="rId6" w:history="1">
+        <w:r>
+          <w:rPr>
+            <w:rStyle w:val="Hyperlink"/>
+          </w:rPr>
+          <w:t>https://github.com/GurgobindSingh/FIT3179_Homework9.git</w:t>
+        </w:r>
+      </w:hyperlink>
+    </w:p>
+    <w:p/>
+    <w:p>
+      <w:pPr>
+        <w:rPr>
+          <w:b/>
+          <w:bCs/>
+        </w:rPr>
+      </w:pPr>
+      <w:r>
+        <w:rPr>
+          <w:b/>
+          <w:bCs/>
+        </w:rPr>
+        <w:t xml:space="preserve">Map: </w:t>
+      </w:r>
+    </w:p>
+    <w:p>
+      <w:pPr>
+        <w:rPr>
+          <w:b/>
+          <w:bCs/>
+        </w:rPr>
+      </w:pPr>
+      <w:r>
+        <w:rPr>
+          <w:b/>
+          <w:bCs/>
+          <w:noProof/>
+        </w:rPr>
+        <w:drawing>
+          <wp:anchor distT="0" distB="0" distL="114300" distR="114300" simplePos="0" relativeHeight="251658240" behindDoc="0" locked="0" layoutInCell="1" allowOverlap="1" wp14:anchorId="1A7FE276" wp14:editId="6F433DF9">
+            <wp:simplePos x="0" y="0"/>
+            <wp:positionH relativeFrom="column">
+              <wp:posOffset>0</wp:posOffset>
+            </wp:positionH>
+            <wp:positionV relativeFrom="paragraph">
+              <wp:posOffset>-952</wp:posOffset>
+            </wp:positionV>
+            <wp:extent cx="5731510" cy="3121660"/>
+            <wp:effectExtent l="0" t="0" r="2540" b="2540"/>
+            <wp:wrapSquare wrapText="bothSides"/>
+            <wp:docPr id="568379473" name="Picture 1" descr="A map of the united kingdom&#10;&#10;AI-generated content may be incorrect."/>
+            <wp:cNvGraphicFramePr>
+              <a:graphicFrameLocks xmlns:a="http://schemas.openxmlformats.org/drawingml/2006/main" noChangeAspect="1"/>
+            </wp:cNvGraphicFramePr>
+            <a:graphic xmlns:a="http://schemas.openxmlformats.org/drawingml/2006/main">
+              <a:graphicData uri="http://schemas.openxmlformats.org/drawingml/2006/picture">
+                <pic:pic xmlns:pic="http://schemas.openxmlformats.org/drawingml/2006/picture">
+                  <pic:nvPicPr>
+                    <pic:cNvPr id="568379473" name="Picture 1" descr="A map of the united kingdom&#10;&#10;AI-generated content may be incorrect."/>
+                    <pic:cNvPicPr/>
+                  </pic:nvPicPr>
+                  <pic:blipFill>
+                    <a:blip r:embed="rId7" cstate="print">
+                      <a:extLst>
+                        <a:ext uri="{28A0092B-C50C-407E-A947-70E740481C1C}">
+                          <a14:useLocalDpi xmlns:a14="http://schemas.microsoft.com/office/drawing/2010/main" val="0"/>
+                        </a:ext>
+                      </a:extLst>
+                    </a:blip>
+                    <a:stretch>
+                      <a:fillRect/>
+                    </a:stretch>
+                  </pic:blipFill>
+                  <pic:spPr>
+                    <a:xfrm>
+                      <a:off x="0" y="0"/>
+                      <a:ext cx="5731510" cy="3121660"/>
+                    </a:xfrm>
+                    <a:prstGeom prst="rect">
+                      <a:avLst/>
+                    </a:prstGeom>
+                  </pic:spPr>
+                </pic:pic>
+              </a:graphicData>
+            </a:graphic>
+          </wp:anchor>
+        </w:drawing>
+      </w:r>
+      <w:r>
+        <w:rPr>
+          <w:b/>
+          <w:bCs/>
+        </w:rPr>
+        <w:t xml:space="preserve">Domain: </w:t>
+      </w:r>
+    </w:p>
+    <w:p>
+      <w:r>
+        <w:t>The visualisation focuses on house prices across Malaysian states in 2022, showing the relative contribution of each state’s house prices to the national total.</w:t>
+      </w:r>
+    </w:p>
+    <w:p/>
+    <w:p/>
+    <w:p/>
+    <w:p/>
+    <w:p/>
+    <w:p/>
+    <w:p/>
+    <w:p/>
+    <w:p>
+      <w:pPr>
+        <w:rPr>
+          <w:b/>
+          <w:bCs/>
+        </w:rPr>
+      </w:pPr>
+      <w:r>
+        <w:rPr>
+          <w:b/>
+          <w:bCs/>
+        </w:rPr>
+        <w:lastRenderedPageBreak/>
+        <w:t>Visualised Dataset:</w:t>
+      </w:r>
+    </w:p>
+    <w:p>
+      <w:pPr>
+        <w:pStyle w:val="ListParagraph"/>
+        <w:numPr>
+          <w:ilvl w:val="0"/>
+          <w:numId w:val="1"/>
+        </w:numPr>
+      </w:pPr>
+      <w:r>
+        <w:t xml:space="preserve">Source: </w:t>
+      </w:r>
+    </w:p>
+    <w:p>
+      <w:pPr>
+        <w:pStyle w:val="ListParagraph"/>
+        <w:numPr>
+          <w:ilvl w:val="0"/>
+          <w:numId w:val="2"/>
+        </w:numPr>
+      </w:pPr>
+      <w:r>
+        <w:t xml:space="preserve">National Property Information Centre: </w:t>
+      </w:r>
+      <w:hyperlink r:id="rId8" w:history="1">
+        <w:r>
+          <w:rPr>
+            <w:rStyle w:val="Hyperlink"/>
+          </w:rPr>
+          <w:t>https://napic2.jpph.gov.my/en/data-visualization?category=18&amp;id=64</w:t>
+        </w:r>
+      </w:hyperlink>
+    </w:p>
+    <w:p>
+      <w:pPr>
+        <w:pStyle w:val="ListParagraph"/>
+        <w:numPr>
+          <w:ilvl w:val="0"/>
+          <w:numId w:val="2"/>
+        </w:numPr>
+      </w:pPr>
+      <w:r>
+        <w:t xml:space="preserve">OpenDOSM: </w:t>
+      </w:r>
+      <w:hyperlink r:id="rId9" w:history="1">
+        <w:r>
+          <w:rPr>
+            <w:rStyle w:val="Hyperlink"/>
+          </w:rPr>
+          <w:t>https://open.dosm.gov.my/data-catalogue/hh_income_state</w:t>
+        </w:r>
+      </w:hyperlink>
+    </w:p>
+    <w:p>
+      <w:pPr>
+        <w:pStyle w:val="ListParagraph"/>
+        <w:ind w:left="1125"/>
+      </w:pPr>
+    </w:p>
+    <w:p>
+      <w:pPr>
+        <w:pStyle w:val="ListParagraph"/>
+        <w:numPr>
+          <w:ilvl w:val="0"/>
+          <w:numId w:val="1"/>
+        </w:numPr>
+      </w:pPr>
+      <w:r>
+        <w:t>Author</w:t>
+      </w:r>
+      <w:r>
+        <w:t xml:space="preserve"> of datasets</w:t>
+      </w:r>
+      <w:r>
+        <w:t xml:space="preserve">: </w:t>
+      </w:r>
+      <w:r>
+        <w:t>National Property Information Centre, Department of Statistics Malaysia</w:t>
+      </w:r>
+    </w:p>
+    <w:p>
+      <w:pPr>
+        <w:pStyle w:val="ListParagraph"/>
+        <w:numPr>
+          <w:ilvl w:val="0"/>
+          <w:numId w:val="1"/>
+        </w:numPr>
+      </w:pPr>
+      <w:r>
+        <w:t xml:space="preserve">Author of map: Gurgobind Singh </w:t>
+      </w:r>
+    </w:p>
+    <w:p>
+      <w:pPr>
+        <w:pStyle w:val="ListParagraph"/>
+        <w:numPr>
+          <w:ilvl w:val="0"/>
+          <w:numId w:val="1"/>
+        </w:numPr>
+      </w:pPr>
+      <w:r>
+        <w:t xml:space="preserve">Attribute Types: </w:t>
+      </w:r>
+      <w:r>
+        <w:t xml:space="preserve">State </w:t>
+      </w:r>
+      <w:r>
+        <w:t>(categorical nominal</w:t>
+      </w:r>
+      <w:r>
+        <w:t xml:space="preserve">), Relative House Price % (quantitative)  </w:t>
+      </w:r>
+    </w:p>
+    <w:p>
+      <w:pPr>
+        <w:ind w:left="45"/>
+        <w:rPr>
+          <w:b/>
+          <w:bCs/>
+        </w:rPr>
+      </w:pPr>
+    </w:p>
+    <w:p>
+      <w:pPr>
+        <w:ind w:left="45"/>
+        <w:rPr>
+          <w:b/>
+          <w:bCs/>
+        </w:rPr>
+      </w:pPr>
+      <w:r>
+        <w:rPr>
+          <w:b/>
+          <w:bCs/>
+        </w:rPr>
+        <w:t xml:space="preserve">Data Transformation: </w:t>
+      </w:r>
+    </w:p>
+    <w:p>
+      <w:pPr>
+        <w:ind w:left="45"/>
+      </w:pPr>
+      <w:r>
+        <w:t>The house prices were normalized to obtain the Relative House Price (%) for each state. This expresses each state’s house price as a percentage of the total house price across all states.</w:t>
+      </w:r>
+      <w:r>
+        <w:t xml:space="preserve"> </w:t>
+      </w:r>
+      <w:r>
+        <w:t>The formula used is:</w:t>
+      </w:r>
+    </w:p>
+    <w:p>
+      <w:pPr>
+        <w:ind w:left="45"/>
+        <w:rPr>
+          <w:sz w:val="28"/>
+          <w:szCs w:val="28"/>
+        </w:rPr>
+      </w:pPr>
+      <w:r>
+        <w:rPr>
+          <w:sz w:val="28"/>
+          <w:szCs w:val="28"/>
+        </w:rPr>
+        <w:t xml:space="preserve"> </w:t>
+      </w:r>
+      <m:oMath>
+        <m:r>
+          <w:rPr>
+            <w:rFonts w:ascii="Cambria Math" w:hAnsi="Cambria Math"/>
+            <w:sz w:val="28"/>
+            <w:szCs w:val="28"/>
+          </w:rPr>
+          <m:t xml:space="preserve">Relative House Price </m:t>
+        </m:r>
+        <m:d>
+          <m:dPr>
+            <m:ctrlPr>
+              <w:rPr>
+                <w:rFonts w:ascii="Cambria Math" w:hAnsi="Cambria Math"/>
+                <w:i/>
+                <w:sz w:val="28"/>
+                <w:szCs w:val="28"/>
+              </w:rPr>
+            </m:ctrlPr>
+          </m:dPr>
+          <m:e>
+            <m:r>
+              <w:rPr>
+                <w:rFonts w:ascii="Cambria Math" w:hAnsi="Cambria Math"/>
+                <w:sz w:val="28"/>
+                <w:szCs w:val="28"/>
+              </w:rPr>
+              <m:t>%</m:t>
+            </m:r>
+          </m:e>
+        </m:d>
+        <m:r>
+          <w:rPr>
+            <w:rFonts w:ascii="Cambria Math" w:hAnsi="Cambria Math"/>
+            <w:sz w:val="28"/>
+            <w:szCs w:val="28"/>
+          </w:rPr>
+          <m:t>=</m:t>
+        </m:r>
+        <m:f>
+          <m:fPr>
+            <m:ctrlPr>
+              <w:rPr>
+                <w:rFonts w:ascii="Cambria Math" w:hAnsi="Cambria Math"/>
+                <w:i/>
+                <w:sz w:val="28"/>
+                <w:szCs w:val="28"/>
+              </w:rPr>
+            </m:ctrlPr>
+          </m:fPr>
+          <m:num>
+            <m:r>
+              <w:rPr>
+                <w:rFonts w:ascii="Cambria Math" w:hAnsi="Cambria Math"/>
+                <w:sz w:val="28"/>
+                <w:szCs w:val="28"/>
+              </w:rPr>
+              <m:t>House Price of a State</m:t>
+            </m:r>
+          </m:num>
+          <m:den>
+            <m:r>
+              <w:rPr>
+                <w:rFonts w:ascii="Cambria Math" w:hAnsi="Cambria Math"/>
+                <w:sz w:val="28"/>
+                <w:szCs w:val="28"/>
+              </w:rPr>
+              <m:t xml:space="preserve">Total </m:t>
+            </m:r>
+            <m:r>
+              <w:rPr>
+                <w:rFonts w:ascii="Cambria Math" w:hAnsi="Cambria Math"/>
+                <w:sz w:val="28"/>
+                <w:szCs w:val="28"/>
+              </w:rPr>
+              <m:t>House Price</m:t>
+            </m:r>
+            <m:r>
+              <w:rPr>
+                <w:rFonts w:ascii="Cambria Math" w:hAnsi="Cambria Math"/>
+                <w:sz w:val="28"/>
+                <w:szCs w:val="28"/>
+              </w:rPr>
+              <m:t xml:space="preserve"> of all State</m:t>
+            </m:r>
+          </m:den>
+        </m:f>
+        <m:r>
+          <w:rPr>
+            <w:rFonts w:ascii="Cambria Math" w:hAnsi="Cambria Math"/>
+            <w:sz w:val="28"/>
+            <w:szCs w:val="28"/>
+          </w:rPr>
+          <m:t>× 100</m:t>
+        </m:r>
+      </m:oMath>
+    </w:p>
+    <w:p/>
+    <w:p>
+      <w:pPr>
+        <w:ind w:left="45"/>
+        <w:rPr>
+          <w:b/>
+          <w:bCs/>
+        </w:rPr>
+      </w:pPr>
+      <w:r>
+        <w:rPr>
+          <w:b/>
+          <w:bCs/>
+        </w:rPr>
+        <w:t xml:space="preserve">Justification: </w:t>
+      </w:r>
+    </w:p>
+    <w:p>
+      <w:pPr>
+        <w:jc w:val="both"/>
+      </w:pPr>
+      <w:r>
+        <w:t xml:space="preserve">A choropleth map was chosen because it effectively communicates relative values per geographic area. </w:t>
+      </w:r>
+      <w:r>
+        <w:t>Moreover, e</w:t>
+      </w:r>
+      <w:r>
+        <w:t>ach state is color-coded based on its percentage contribution to the national total, which allows viewers to quickly identify high</w:t>
+      </w:r>
+      <w:r>
+        <w:t xml:space="preserve">-price </w:t>
+      </w:r>
+      <w:r>
+        <w:t xml:space="preserve">and </w:t>
+      </w:r>
+      <w:r>
+        <w:t>lo</w:t>
+      </w:r>
+      <w:r>
+        <w:t>w-price</w:t>
+      </w:r>
+      <w:r>
+        <w:t xml:space="preserve"> regions. A proportional symbol map or dot map was not used because these methods are less effective at representing relative percentages by area and may clutter smaller states.</w:t>
       </w:r>
     </w:p>
     <w:sectPr>
@@ -81,6 +536,242 @@
     </w:sectPr>
   </w:body>
 </w:document>
+</file>
+
+<file path=word/numbering.xml><?xml version="1.0" encoding="utf-8"?>
+<w:numbering xmlns:wpc="http://schemas.microsoft.com/office/word/2010/wordprocessingCanvas" xmlns:cx="http://schemas.microsoft.com/office/drawing/2014/chartex" xmlns:cx1="http://schemas.microsoft.com/office/drawing/2015/9/8/chartex" xmlns:cx2="http://schemas.microsoft.com/office/drawing/2015/10/21/chartex" xmlns:cx3="http://schemas.microsoft.com/office/drawing/2016/5/9/chartex" xmlns:cx4="http://schemas.microsoft.com/office/drawing/2016/5/10/chartex" xmlns:cx5="http://schemas.microsoft.com/office/drawing/2016/5/11/chartex" xmlns:cx6="http://schemas.microsoft.com/office/drawing/2016/5/12/chartex" xmlns:cx7="http://schemas.microsoft.com/office/drawing/2016/5/13/chartex" xmlns:cx8="http://schemas.microsoft.com/office/drawing/2016/5/14/chartex" xmlns:mc="http://schemas.openxmlformats.org/markup-compatibility/2006" xmlns:aink="http://schemas.microsoft.com/office/drawing/2016/ink" xmlns:am3d="http://schemas.microsoft.com/office/drawing/2017/model3d" xmlns:o="urn:schemas-microsoft-com:office:office" xmlns:oel="http://schemas.microsoft.com/office/2019/extlst" xmlns:r="http://schemas.openxmlformats.org/officeDocument/2006/relationships" xmlns:m="http://schemas.openxmlformats.org/officeDocument/2006/math" xmlns:v="urn:schemas-microsoft-com:vml" xmlns:wp14="http://schemas.microsoft.com/office/word/2010/wordprocessingDrawing" xmlns:wp="http://schemas.openxmlformats.org/drawingml/2006/wordprocessingDrawing" xmlns:w10="urn:schemas-microsoft-com:office:word" xmlns:w="http://schemas.openxmlformats.org/wordprocessingml/2006/main" xmlns:w14="http://schemas.microsoft.com/office/word/2010/wordml" xmlns:w15="http://schemas.microsoft.com/office/word/2012/wordml" xmlns:w16cex="http://schemas.microsoft.com/office/word/2018/wordml/cex" xmlns:w16cid="http://schemas.microsoft.com/office/word/2016/wordml/cid" xmlns:w16="http://schemas.microsoft.com/office/word/2018/wordml" xmlns:w16du="http://schemas.microsoft.com/office/word/2023/wordml/word16du" xmlns:w16sdtdh="http://schemas.microsoft.com/office/word/2020/wordml/sdtdatahash" xmlns:w16sdtfl="http://schemas.microsoft.com/office/word/2024/wordml/sdtformatlock" xmlns:w16se="http://schemas.microsoft.com/office/word/2015/wordml/symex" xmlns:wpg="http://schemas.microsoft.com/office/word/2010/wordprocessingGroup" xmlns:wpi="http://schemas.microsoft.com/office/word/2010/wordprocessingInk" xmlns:wne="http://schemas.microsoft.com/office/word/2006/wordml" xmlns:wps="http://schemas.microsoft.com/office/word/2010/wordprocessingShape" mc:Ignorable="w14 w15 w16se w16cid w16 w16cex w16sdtdh w16sdtfl w16du wp14">
+  <w:abstractNum w:abstractNumId="0" w15:restartNumberingAfterBreak="0">
+    <w:nsid w:val="2D607114"/>
+    <w:multiLevelType w:val="hybridMultilevel"/>
+    <w:tmpl w:val="6AA225F8"/>
+    <w:lvl w:ilvl="0" w:tplc="EB1AD3F8">
+      <w:numFmt w:val="bullet"/>
+      <w:lvlText w:val="-"/>
+      <w:lvlJc w:val="left"/>
+      <w:pPr>
+        <w:ind w:left="405" w:hanging="360"/>
+      </w:pPr>
+      <w:rPr>
+        <w:rFonts w:ascii="Aptos" w:eastAsiaTheme="minorHAnsi" w:hAnsi="Aptos" w:cstheme="minorBidi" w:hint="default"/>
+      </w:rPr>
+    </w:lvl>
+    <w:lvl w:ilvl="1" w:tplc="44090003" w:tentative="1">
+      <w:start w:val="1"/>
+      <w:numFmt w:val="bullet"/>
+      <w:lvlText w:val="o"/>
+      <w:lvlJc w:val="left"/>
+      <w:pPr>
+        <w:ind w:left="1125" w:hanging="360"/>
+      </w:pPr>
+      <w:rPr>
+        <w:rFonts w:ascii="Courier New" w:hAnsi="Courier New" w:cs="Courier New" w:hint="default"/>
+      </w:rPr>
+    </w:lvl>
+    <w:lvl w:ilvl="2" w:tplc="44090005" w:tentative="1">
+      <w:start w:val="1"/>
+      <w:numFmt w:val="bullet"/>
+      <w:lvlText w:val=""/>
+      <w:lvlJc w:val="left"/>
+      <w:pPr>
+        <w:ind w:left="1845" w:hanging="360"/>
+      </w:pPr>
+      <w:rPr>
+        <w:rFonts w:ascii="Wingdings" w:hAnsi="Wingdings" w:hint="default"/>
+      </w:rPr>
+    </w:lvl>
+    <w:lvl w:ilvl="3" w:tplc="44090001" w:tentative="1">
+      <w:start w:val="1"/>
+      <w:numFmt w:val="bullet"/>
+      <w:lvlText w:val=""/>
+      <w:lvlJc w:val="left"/>
+      <w:pPr>
+        <w:ind w:left="2565" w:hanging="360"/>
+      </w:pPr>
+      <w:rPr>
+        <w:rFonts w:ascii="Symbol" w:hAnsi="Symbol" w:hint="default"/>
+      </w:rPr>
+    </w:lvl>
+    <w:lvl w:ilvl="4" w:tplc="44090003" w:tentative="1">
+      <w:start w:val="1"/>
+      <w:numFmt w:val="bullet"/>
+      <w:lvlText w:val="o"/>
+      <w:lvlJc w:val="left"/>
+      <w:pPr>
+        <w:ind w:left="3285" w:hanging="360"/>
+      </w:pPr>
+      <w:rPr>
+        <w:rFonts w:ascii="Courier New" w:hAnsi="Courier New" w:cs="Courier New" w:hint="default"/>
+      </w:rPr>
+    </w:lvl>
+    <w:lvl w:ilvl="5" w:tplc="44090005" w:tentative="1">
+      <w:start w:val="1"/>
+      <w:numFmt w:val="bullet"/>
+      <w:lvlText w:val=""/>
+      <w:lvlJc w:val="left"/>
+      <w:pPr>
+        <w:ind w:left="4005" w:hanging="360"/>
+      </w:pPr>
+      <w:rPr>
+        <w:rFonts w:ascii="Wingdings" w:hAnsi="Wingdings" w:hint="default"/>
+      </w:rPr>
+    </w:lvl>
+    <w:lvl w:ilvl="6" w:tplc="44090001" w:tentative="1">
+      <w:start w:val="1"/>
+      <w:numFmt w:val="bullet"/>
+      <w:lvlText w:val=""/>
+      <w:lvlJc w:val="left"/>
+      <w:pPr>
+        <w:ind w:left="4725" w:hanging="360"/>
+      </w:pPr>
+      <w:rPr>
+        <w:rFonts w:ascii="Symbol" w:hAnsi="Symbol" w:hint="default"/>
+      </w:rPr>
+    </w:lvl>
+    <w:lvl w:ilvl="7" w:tplc="44090003" w:tentative="1">
+      <w:start w:val="1"/>
+      <w:numFmt w:val="bullet"/>
+      <w:lvlText w:val="o"/>
+      <w:lvlJc w:val="left"/>
+      <w:pPr>
+        <w:ind w:left="5445" w:hanging="360"/>
+      </w:pPr>
+      <w:rPr>
+        <w:rFonts w:ascii="Courier New" w:hAnsi="Courier New" w:cs="Courier New" w:hint="default"/>
+      </w:rPr>
+    </w:lvl>
+    <w:lvl w:ilvl="8" w:tplc="44090005" w:tentative="1">
+      <w:start w:val="1"/>
+      <w:numFmt w:val="bullet"/>
+      <w:lvlText w:val=""/>
+      <w:lvlJc w:val="left"/>
+      <w:pPr>
+        <w:ind w:left="6165" w:hanging="360"/>
+      </w:pPr>
+      <w:rPr>
+        <w:rFonts w:ascii="Wingdings" w:hAnsi="Wingdings" w:hint="default"/>
+      </w:rPr>
+    </w:lvl>
+  </w:abstractNum>
+  <w:abstractNum w:abstractNumId="1" w15:restartNumberingAfterBreak="0">
+    <w:nsid w:val="52A3086A"/>
+    <w:multiLevelType w:val="hybridMultilevel"/>
+    <w:tmpl w:val="F7006E08"/>
+    <w:lvl w:ilvl="0" w:tplc="44090001">
+      <w:start w:val="1"/>
+      <w:numFmt w:val="bullet"/>
+      <w:lvlText w:val=""/>
+      <w:lvlJc w:val="left"/>
+      <w:pPr>
+        <w:ind w:left="1125" w:hanging="360"/>
+      </w:pPr>
+      <w:rPr>
+        <w:rFonts w:ascii="Symbol" w:hAnsi="Symbol" w:hint="default"/>
+      </w:rPr>
+    </w:lvl>
+    <w:lvl w:ilvl="1" w:tplc="44090003" w:tentative="1">
+      <w:start w:val="1"/>
+      <w:numFmt w:val="bullet"/>
+      <w:lvlText w:val="o"/>
+      <w:lvlJc w:val="left"/>
+      <w:pPr>
+        <w:ind w:left="1845" w:hanging="360"/>
+      </w:pPr>
+      <w:rPr>
+        <w:rFonts w:ascii="Courier New" w:hAnsi="Courier New" w:cs="Courier New" w:hint="default"/>
+      </w:rPr>
+    </w:lvl>
+    <w:lvl w:ilvl="2" w:tplc="44090005" w:tentative="1">
+      <w:start w:val="1"/>
+      <w:numFmt w:val="bullet"/>
+      <w:lvlText w:val=""/>
+      <w:lvlJc w:val="left"/>
+      <w:pPr>
+        <w:ind w:left="2565" w:hanging="360"/>
+      </w:pPr>
+      <w:rPr>
+        <w:rFonts w:ascii="Wingdings" w:hAnsi="Wingdings" w:hint="default"/>
+      </w:rPr>
+    </w:lvl>
+    <w:lvl w:ilvl="3" w:tplc="44090001" w:tentative="1">
+      <w:start w:val="1"/>
+      <w:numFmt w:val="bullet"/>
+      <w:lvlText w:val=""/>
+      <w:lvlJc w:val="left"/>
+      <w:pPr>
+        <w:ind w:left="3285" w:hanging="360"/>
+      </w:pPr>
+      <w:rPr>
+        <w:rFonts w:ascii="Symbol" w:hAnsi="Symbol" w:hint="default"/>
+      </w:rPr>
+    </w:lvl>
+    <w:lvl w:ilvl="4" w:tplc="44090003" w:tentative="1">
+      <w:start w:val="1"/>
+      <w:numFmt w:val="bullet"/>
+      <w:lvlText w:val="o"/>
+      <w:lvlJc w:val="left"/>
+      <w:pPr>
+        <w:ind w:left="4005" w:hanging="360"/>
+      </w:pPr>
+      <w:rPr>
+        <w:rFonts w:ascii="Courier New" w:hAnsi="Courier New" w:cs="Courier New" w:hint="default"/>
+      </w:rPr>
+    </w:lvl>
+    <w:lvl w:ilvl="5" w:tplc="44090005" w:tentative="1">
+      <w:start w:val="1"/>
+      <w:numFmt w:val="bullet"/>
+      <w:lvlText w:val=""/>
+      <w:lvlJc w:val="left"/>
+      <w:pPr>
+        <w:ind w:left="4725" w:hanging="360"/>
+      </w:pPr>
+      <w:rPr>
+        <w:rFonts w:ascii="Wingdings" w:hAnsi="Wingdings" w:hint="default"/>
+      </w:rPr>
+    </w:lvl>
+    <w:lvl w:ilvl="6" w:tplc="44090001" w:tentative="1">
+      <w:start w:val="1"/>
+      <w:numFmt w:val="bullet"/>
+      <w:lvlText w:val=""/>
+      <w:lvlJc w:val="left"/>
+      <w:pPr>
+        <w:ind w:left="5445" w:hanging="360"/>
+      </w:pPr>
+      <w:rPr>
+        <w:rFonts w:ascii="Symbol" w:hAnsi="Symbol" w:hint="default"/>
+      </w:rPr>
+    </w:lvl>
+    <w:lvl w:ilvl="7" w:tplc="44090003" w:tentative="1">
+      <w:start w:val="1"/>
+      <w:numFmt w:val="bullet"/>
+      <w:lvlText w:val="o"/>
+      <w:lvlJc w:val="left"/>
+      <w:pPr>
+        <w:ind w:left="6165" w:hanging="360"/>
+      </w:pPr>
+      <w:rPr>
+        <w:rFonts w:ascii="Courier New" w:hAnsi="Courier New" w:cs="Courier New" w:hint="default"/>
+      </w:rPr>
+    </w:lvl>
+    <w:lvl w:ilvl="8" w:tplc="44090005" w:tentative="1">
+      <w:start w:val="1"/>
+      <w:numFmt w:val="bullet"/>
+      <w:lvlText w:val=""/>
+      <w:lvlJc w:val="left"/>
+      <w:pPr>
+        <w:ind w:left="6885" w:hanging="360"/>
+      </w:pPr>
+      <w:rPr>
+        <w:rFonts w:ascii="Wingdings" w:hAnsi="Wingdings" w:hint="default"/>
+      </w:rPr>
+    </w:lvl>
+  </w:abstractNum>
+  <w:num w:numId="1" w16cid:durableId="2086952949">
+    <w:abstractNumId w:val="0"/>
+  </w:num>
+  <w:num w:numId="2" w16cid:durableId="1126704912">
+    <w:abstractNumId w:val="1"/>
+  </w:num>
+</w:numbering>
 </file>
 
 <file path=word/styles.xml><?xml version="1.0" encoding="utf-8"?>
@@ -687,7 +1378,6 @@
   <w:style w:type="character" w:default="1" w:styleId="DefaultParagraphFont">
     <w:name w:val="Default Paragraph Font"/>
     <w:uiPriority w:val="1"/>
-    <w:semiHidden/>
     <w:unhideWhenUsed/>
   </w:style>
   <w:style w:type="table" w:default="1" w:styleId="TableNormal">

</xml_diff>

<commit_message>
Edited the justification for the choice of map type in the Week 9 homework.
</commit_message>
<xml_diff>
--- a/Week9_Homework_GurgobindSingh_33524769.docx
+++ b/Week9_Homework_GurgobindSingh_33524769.docx
@@ -452,23 +452,7 @@
                 <w:sz w:val="28"/>
                 <w:szCs w:val="28"/>
               </w:rPr>
-              <m:t xml:space="preserve">Total </m:t>
-            </m:r>
-            <m:r>
-              <w:rPr>
-                <w:rFonts w:ascii="Cambria Math" w:hAnsi="Cambria Math"/>
-                <w:sz w:val="28"/>
-                <w:szCs w:val="28"/>
-              </w:rPr>
-              <m:t>House Price</m:t>
-            </m:r>
-            <m:r>
-              <w:rPr>
-                <w:rFonts w:ascii="Cambria Math" w:hAnsi="Cambria Math"/>
-                <w:sz w:val="28"/>
-                <w:szCs w:val="28"/>
-              </w:rPr>
-              <m:t xml:space="preserve"> of all State</m:t>
+              <m:t>Total House Price of all State</m:t>
             </m:r>
           </m:den>
         </m:f>
@@ -504,28 +488,58 @@
         <w:jc w:val="both"/>
       </w:pPr>
       <w:r>
-        <w:t xml:space="preserve">A choropleth map was chosen because it effectively communicates relative values per geographic area. </w:t>
-      </w:r>
-      <w:r>
-        <w:t>Moreover, e</w:t>
-      </w:r>
-      <w:r>
-        <w:t>ach state is color-coded based on its percentage contribution to the national total, which allows viewers to quickly identify high</w:t>
-      </w:r>
-      <w:r>
-        <w:t xml:space="preserve">-price </w:t>
-      </w:r>
-      <w:r>
-        <w:t xml:space="preserve">and </w:t>
-      </w:r>
-      <w:r>
-        <w:t>lo</w:t>
-      </w:r>
-      <w:r>
-        <w:t>w-price</w:t>
-      </w:r>
-      <w:r>
-        <w:t xml:space="preserve"> regions. A proportional symbol map or dot map was not used because these methods are less effective at representing relative percentages by area and may clutter smaller states.</w:t>
+        <w:t>A choropleth map was chosen because it effectively communicates relative values per geographic area. The data was normalised by calculating the relative house price as a percentage of the national total for each state. This ensures fair comparison across states of different sizes and total values.</w:t>
+      </w:r>
+      <w:r>
+        <w:t xml:space="preserve"> </w:t>
+      </w:r>
+      <w:r>
+        <w:t xml:space="preserve">Each state is color-coded based on its percentage </w:t>
+      </w:r>
+      <w:r>
+        <w:t xml:space="preserve">of </w:t>
+      </w:r>
+      <w:r>
+        <w:t>contribution to the national total</w:t>
+      </w:r>
+      <w:r>
+        <w:t xml:space="preserve"> of house prices thus</w:t>
+      </w:r>
+      <w:r>
+        <w:t xml:space="preserve">, allowing viewers to quickly identify regions with higher or lower house prices. A sequential </w:t>
+      </w:r>
+      <w:r>
+        <w:t>colour</w:t>
+      </w:r>
+      <w:r>
+        <w:t xml:space="preserve"> scheme with </w:t>
+      </w:r>
+      <w:r>
+        <w:t>colour</w:t>
+      </w:r>
+      <w:r>
+        <w:t xml:space="preserve"> luminance was applied, where darker shades indicate states with higher house prices and lighter shades indicate states with lower house prices. T</w:t>
+      </w:r>
+      <w:r>
+        <w:t>herefore, t</w:t>
+      </w:r>
+      <w:r>
+        <w:t>his makes the differences across states more intuitive and visually clear.</w:t>
+      </w:r>
+      <w:r>
+        <w:t xml:space="preserve"> </w:t>
+      </w:r>
+      <w:r>
+        <w:t>Besides that, a</w:t>
+      </w:r>
+      <w:r>
+        <w:t>lternative map idioms such as proportional symbol maps or dot maps were not chosen, as they are less effective at representing relative percentages by area and may cause visual clutter, particularly in smaller states</w:t>
+      </w:r>
+      <w:r>
+        <w:t xml:space="preserve"> such as Kuala Lumpur and Perlis</w:t>
+      </w:r>
+      <w:r>
+        <w:t>.</w:t>
       </w:r>
     </w:p>
     <w:sectPr>

</xml_diff>

<commit_message>
Corrected the map screneshot
</commit_message>
<xml_diff>
--- a/Week9_Homework_GurgobindSingh_33524769.docx
+++ b/Week9_Homework_GurgobindSingh_33524769.docx
@@ -126,6 +126,14 @@
           <w:bCs/>
         </w:rPr>
       </w:pPr>
+    </w:p>
+    <w:p>
+      <w:pPr>
+        <w:rPr>
+          <w:b/>
+          <w:bCs/>
+        </w:rPr>
+      </w:pPr>
       <w:r>
         <w:rPr>
           <w:b/>
@@ -133,7 +141,7 @@
           <w:noProof/>
         </w:rPr>
         <w:drawing>
-          <wp:anchor distT="0" distB="0" distL="114300" distR="114300" simplePos="0" relativeHeight="251658240" behindDoc="0" locked="0" layoutInCell="1" allowOverlap="1" wp14:anchorId="1A7FE276" wp14:editId="6F433DF9">
+          <wp:anchor distT="0" distB="0" distL="114300" distR="114300" simplePos="0" relativeHeight="251658240" behindDoc="0" locked="0" layoutInCell="1" allowOverlap="1" wp14:anchorId="4C30C853" wp14:editId="0F827FD3">
             <wp:simplePos x="0" y="0"/>
             <wp:positionH relativeFrom="column">
               <wp:posOffset>0</wp:posOffset>
@@ -141,10 +149,10 @@
             <wp:positionV relativeFrom="paragraph">
               <wp:posOffset>-952</wp:posOffset>
             </wp:positionV>
-            <wp:extent cx="5731510" cy="3121660"/>
-            <wp:effectExtent l="0" t="0" r="2540" b="2540"/>
+            <wp:extent cx="5731510" cy="2829560"/>
+            <wp:effectExtent l="0" t="0" r="2540" b="8890"/>
             <wp:wrapSquare wrapText="bothSides"/>
-            <wp:docPr id="568379473" name="Picture 1" descr="A map of the united kingdom&#10;&#10;AI-generated content may be incorrect."/>
+            <wp:docPr id="1988466303" name="Picture 1"/>
             <wp:cNvGraphicFramePr>
               <a:graphicFrameLocks xmlns:a="http://schemas.openxmlformats.org/drawingml/2006/main" noChangeAspect="1"/>
             </wp:cNvGraphicFramePr>
@@ -152,7 +160,7 @@
               <a:graphicData uri="http://schemas.openxmlformats.org/drawingml/2006/picture">
                 <pic:pic xmlns:pic="http://schemas.openxmlformats.org/drawingml/2006/picture">
                   <pic:nvPicPr>
-                    <pic:cNvPr id="568379473" name="Picture 1" descr="A map of the united kingdom&#10;&#10;AI-generated content may be incorrect."/>
+                    <pic:cNvPr id="1988466303" name=""/>
                     <pic:cNvPicPr/>
                   </pic:nvPicPr>
                   <pic:blipFill>
@@ -170,7 +178,7 @@
                   <pic:spPr>
                     <a:xfrm>
                       <a:off x="0" y="0"/>
-                      <a:ext cx="5731510" cy="3121660"/>
+                      <a:ext cx="5731510" cy="2829560"/>
                     </a:xfrm>
                     <a:prstGeom prst="rect">
                       <a:avLst/>
@@ -259,8 +267,13 @@
           <w:numId w:val="2"/>
         </w:numPr>
       </w:pPr>
-      <w:r>
-        <w:t xml:space="preserve">OpenDOSM: </w:t>
+      <w:proofErr w:type="spellStart"/>
+      <w:r>
+        <w:t>OpenDOSM</w:t>
+      </w:r>
+      <w:proofErr w:type="spellEnd"/>
+      <w:r>
+        <w:t xml:space="preserve">: </w:t>
       </w:r>
       <w:hyperlink r:id="rId9" w:history="1">
         <w:r>

</xml_diff>